<commit_message>
pdf and html added
</commit_message>
<xml_diff>
--- a/Dissertation.docx
+++ b/Dissertation.docx
@@ -5301,23 +5301,7 @@
         <w:t>To ensure explainability</w:t>
       </w:r>
       <w:r>
-        <w:t xml:space="preserve"> of the predictive model using SHAP (</w:t>
-      </w:r>
-      <w:proofErr w:type="spellStart"/>
-      <w:r>
-        <w:t>SHapley</w:t>
-      </w:r>
-      <w:proofErr w:type="spellEnd"/>
-      <w:r>
-        <w:t xml:space="preserve"> Additive </w:t>
-      </w:r>
-      <w:proofErr w:type="spellStart"/>
-      <w:r>
-        <w:t>exPlanations</w:t>
-      </w:r>
-      <w:proofErr w:type="spellEnd"/>
-      <w:r>
-        <w:t>) to support clinical trust.</w:t>
+        <w:t xml:space="preserve"> of the predictive model using SHAP (SHapley Additive exPlanations) to support clinical trust.</w:t>
       </w:r>
     </w:p>
     <w:p>
@@ -5952,23 +5936,7 @@
         <w:t>Study</w:t>
       </w:r>
       <w:r>
-        <w:t>: Lundberg et al. (2017) introduced SHAP (</w:t>
-      </w:r>
-      <w:proofErr w:type="spellStart"/>
-      <w:r>
-        <w:t>SHapley</w:t>
-      </w:r>
-      <w:proofErr w:type="spellEnd"/>
-      <w:r>
-        <w:t xml:space="preserve"> Additive </w:t>
-      </w:r>
-      <w:proofErr w:type="spellStart"/>
-      <w:r>
-        <w:t>exPlanations</w:t>
-      </w:r>
-      <w:proofErr w:type="spellEnd"/>
-      <w:r>
-        <w:t>) as a unified framework for interpreting ML model outputs in complex systems, including healthcare.</w:t>
+        <w:t>: Lundberg et al. (2017) introduced SHAP (SHapley Additive exPlanations) as a unified framework for interpreting ML model outputs in complex systems, including healthcare.</w:t>
       </w:r>
     </w:p>
     <w:p>
@@ -5983,15 +5951,7 @@
         <w:t>Methodology</w:t>
       </w:r>
       <w:r>
-        <w:t xml:space="preserve">: The study proposed a game-theoretic approach to compute the marginal contribution of each feature across model predictions. SHAP was applied to tree-based models, including </w:t>
-      </w:r>
-      <w:proofErr w:type="spellStart"/>
-      <w:r>
-        <w:t>XGBoost</w:t>
-      </w:r>
-      <w:proofErr w:type="spellEnd"/>
-      <w:r>
-        <w:t xml:space="preserve"> and Random Forests.</w:t>
+        <w:t>: The study proposed a game-theoretic approach to compute the marginal contribution of each feature across model predictions. SHAP was applied to tree-based models, including XGBoost and Random Forests.</w:t>
       </w:r>
     </w:p>
     <w:p>
@@ -6673,39 +6633,7 @@
           <w:rFonts w:eastAsiaTheme="minorEastAsia"/>
           <w:color w:val="000000" w:themeColor="text1"/>
         </w:rPr>
-        <w:t>A significant limitation in existing studies is the lack of model interpretability. Lundberg and Lee (2017) introduced SHAP (</w:t>
-      </w:r>
-      <w:proofErr w:type="spellStart"/>
-      <w:r>
-        <w:rPr>
-          <w:rFonts w:eastAsiaTheme="minorEastAsia"/>
-          <w:color w:val="000000" w:themeColor="text1"/>
-        </w:rPr>
-        <w:t>SHapley</w:t>
-      </w:r>
-      <w:proofErr w:type="spellEnd"/>
-      <w:r>
-        <w:rPr>
-          <w:rFonts w:eastAsiaTheme="minorEastAsia"/>
-          <w:color w:val="000000" w:themeColor="text1"/>
-        </w:rPr>
-        <w:t xml:space="preserve"> Additive </w:t>
-      </w:r>
-      <w:proofErr w:type="spellStart"/>
-      <w:r>
-        <w:rPr>
-          <w:rFonts w:eastAsiaTheme="minorEastAsia"/>
-          <w:color w:val="000000" w:themeColor="text1"/>
-        </w:rPr>
-        <w:t>exPlanations</w:t>
-      </w:r>
-      <w:proofErr w:type="spellEnd"/>
-      <w:r>
-        <w:rPr>
-          <w:rFonts w:eastAsiaTheme="minorEastAsia"/>
-          <w:color w:val="000000" w:themeColor="text1"/>
-        </w:rPr>
-        <w:t xml:space="preserve">) to explain model predictions, but its adoption remains limited. This study incorporates SHAP to provide transparency in model decision-making. </w:t>
+        <w:t xml:space="preserve">A significant limitation in existing studies is the lack of model interpretability. Lundberg and Lee (2017) introduced SHAP (SHapley Additive exPlanations) to explain model predictions, but its adoption remains limited. This study incorporates SHAP to provide transparency in model decision-making. </w:t>
       </w:r>
     </w:p>
     <w:p>
@@ -7407,15 +7335,7 @@
         <w:spacing w:line="360" w:lineRule="auto"/>
       </w:pPr>
       <w:r>
-        <w:t xml:space="preserve">The architecture and constituents of the suggested machine learning (ML) system intended for early disease diagnosis and hospital resource </w:t>
-      </w:r>
-      <w:proofErr w:type="spellStart"/>
-      <w:r>
-        <w:t>optimisation</w:t>
-      </w:r>
-      <w:proofErr w:type="spellEnd"/>
-      <w:r>
-        <w:t xml:space="preserve"> are described in this chapter. Data collection, preprocessing, feature extraction and selection, model </w:t>
+        <w:t xml:space="preserve">The architecture and constituents of the suggested machine learning (ML) system intended for early disease diagnosis and hospital resource optimisation are described in this chapter. Data collection, preprocessing, feature extraction and selection, model </w:t>
       </w:r>
       <w:r>
         <w:t>development</w:t>
@@ -8015,39 +7935,7 @@
           <w:rFonts w:eastAsiaTheme="minorEastAsia"/>
           <w:color w:val="000000" w:themeColor="text1"/>
         </w:rPr>
-        <w:t>: ‘Length of Stay’ was computed by subtracting admission from discharge dates, and new features like '</w:t>
-      </w:r>
-      <w:proofErr w:type="spellStart"/>
-      <w:r>
-        <w:rPr>
-          <w:rFonts w:eastAsiaTheme="minorEastAsia"/>
-          <w:color w:val="000000" w:themeColor="text1"/>
-        </w:rPr>
-        <w:t>Emergency_Flag</w:t>
-      </w:r>
-      <w:proofErr w:type="spellEnd"/>
-      <w:r>
-        <w:rPr>
-          <w:rFonts w:eastAsiaTheme="minorEastAsia"/>
-          <w:color w:val="000000" w:themeColor="text1"/>
-        </w:rPr>
-        <w:t>' and '</w:t>
-      </w:r>
-      <w:proofErr w:type="spellStart"/>
-      <w:r>
-        <w:rPr>
-          <w:rFonts w:eastAsiaTheme="minorEastAsia"/>
-          <w:color w:val="000000" w:themeColor="text1"/>
-        </w:rPr>
-        <w:t>Billing_per_day</w:t>
-      </w:r>
-      <w:proofErr w:type="spellEnd"/>
-      <w:r>
-        <w:rPr>
-          <w:rFonts w:eastAsiaTheme="minorEastAsia"/>
-          <w:color w:val="000000" w:themeColor="text1"/>
-        </w:rPr>
-        <w:t>' were created.</w:t>
+        <w:t>: ‘Length of Stay’ was computed by subtracting admission from discharge dates, and new features like 'Emergency_Flag' and 'Billing_per_day' were created.</w:t>
       </w:r>
     </w:p>
     <w:p>
@@ -8145,15 +8033,7 @@
         <w:spacing w:line="360" w:lineRule="auto"/>
       </w:pPr>
       <w:r>
-        <w:t>A Random Forest classifier was created to determine whether a patient's condition was critical or not. This ensemble learning model is extremely ideal for healthcare because of its capacity to control feature interactions, robustness against overfitting, and great performance on tabular data (</w:t>
-      </w:r>
-      <w:proofErr w:type="spellStart"/>
-      <w:r>
-        <w:t>Breiman</w:t>
-      </w:r>
-      <w:proofErr w:type="spellEnd"/>
-      <w:r>
-        <w:t>, 2001).</w:t>
+        <w:t>A Random Forest classifier was created to determine whether a patient's condition was critical or not. This ensemble learning model is extremely ideal for healthcare because of its capacity to control feature interactions, robustness against overfitting, and great performance on tabular data (Breiman, 2001).</w:t>
       </w:r>
     </w:p>
     <w:p>
@@ -8259,15 +8139,7 @@
         <w:t>interpretability</w:t>
       </w:r>
       <w:r>
-        <w:t>, SHAP (</w:t>
-      </w:r>
-      <w:proofErr w:type="spellStart"/>
-      <w:r>
-        <w:t>SHapley</w:t>
-      </w:r>
-      <w:proofErr w:type="spellEnd"/>
-      <w:r>
-        <w:t xml:space="preserve"> Additive Explanations) was used to identify top contributing features. SHAP values provide a breakdown of how each feature impacts the model's prediction for individual instances (Lundberg &amp; Lee, 2017).</w:t>
+        <w:t>, SHAP (SHapley Additive Explanations) was used to identify top contributing features. SHAP values provide a breakdown of how each feature impacts the model's prediction for individual instances (Lundberg &amp; Lee, 2017).</w:t>
       </w:r>
     </w:p>
     <w:p>
@@ -8337,25 +8209,6 @@
     </w:p>
     <w:p>
       <w:pPr>
-        <w:numPr>
-          <w:ilvl w:val="0"/>
-          <w:numId w:val="13"/>
-        </w:numPr>
-        <w:spacing w:line="360" w:lineRule="auto"/>
-      </w:pPr>
-      <w:r>
-        <w:rPr>
-          <w:b/>
-          <w:bCs/>
-        </w:rPr>
-        <w:t>DBSCAN</w:t>
-      </w:r>
-      <w:r>
-        <w:t xml:space="preserve"> (to handle noise and non-linearity)</w:t>
-      </w:r>
-    </w:p>
-    <w:p>
-      <w:pPr>
         <w:spacing w:line="360" w:lineRule="auto"/>
       </w:pPr>
       <w:r>
@@ -8395,15 +8248,15 @@
         <w:spacing w:line="360" w:lineRule="auto"/>
       </w:pPr>
       <w:r>
+        <w:t>Billing Amount</w:t>
+      </w:r>
+    </w:p>
+    <w:p>
+      <w:pPr>
+        <w:spacing w:line="360" w:lineRule="auto"/>
+      </w:pPr>
+      <w:r>
         <w:lastRenderedPageBreak/>
-        <w:t>Billing Amount</w:t>
-      </w:r>
-    </w:p>
-    <w:p>
-      <w:pPr>
-        <w:spacing w:line="360" w:lineRule="auto"/>
-      </w:pPr>
-      <w:r>
         <w:t xml:space="preserve">K-Means achieved the highest </w:t>
       </w:r>
       <w:r>
@@ -8459,23 +8312,7 @@
           <w:b/>
           <w:bCs/>
         </w:rPr>
-        <w:t>ARIMA (</w:t>
-      </w:r>
-      <w:proofErr w:type="spellStart"/>
-      <w:r>
-        <w:rPr>
-          <w:b/>
-          <w:bCs/>
-        </w:rPr>
-        <w:t>AutoRegressive</w:t>
-      </w:r>
-      <w:proofErr w:type="spellEnd"/>
-      <w:r>
-        <w:rPr>
-          <w:b/>
-          <w:bCs/>
-        </w:rPr>
-        <w:t xml:space="preserve"> Integrated Moving Average)</w:t>
+        <w:t>ARIMA (AutoRegressive Integrated Moving Average)</w:t>
       </w:r>
       <w:r>
         <w:t xml:space="preserve"> model was implemented. It was trained on patient admission counts by date to predict daily trends.</w:t>
@@ -8717,15 +8554,7 @@
         <w:spacing w:line="360" w:lineRule="auto"/>
       </w:pPr>
       <w:r>
-        <w:t xml:space="preserve">“In imbalanced medical datasets, AUC-ROC and F1 Score are more reliable than accuracy alone” (Saito &amp; </w:t>
-      </w:r>
-      <w:proofErr w:type="spellStart"/>
-      <w:r>
-        <w:t>Rehmsmeier</w:t>
-      </w:r>
-      <w:proofErr w:type="spellEnd"/>
-      <w:r>
-        <w:t>, 2015).</w:t>
+        <w:t>“In imbalanced medical datasets, AUC-ROC and F1 Score are more reliable than accuracy alone” (Saito &amp; Rehmsmeier, 2015).</w:t>
       </w:r>
     </w:p>
     <w:p>
@@ -8745,7 +8574,6 @@
           <w:b/>
           <w:bCs/>
         </w:rPr>
-        <w:lastRenderedPageBreak/>
         <w:t>Clustering Metrics</w:t>
       </w:r>
     </w:p>
@@ -8762,6 +8590,7 @@
           <w:b/>
           <w:bCs/>
         </w:rPr>
+        <w:lastRenderedPageBreak/>
         <w:t>Silhouette Score</w:t>
       </w:r>
       <w:r>
@@ -8968,13 +8797,8 @@
         <w:t></w:t>
       </w:r>
       <w:r>
-        <w:t xml:space="preserve"> Libraries: scikit-learn, pandas, seaborn, matplotlib, imbalanced-learn, SHAP, </w:t>
-      </w:r>
-      <w:proofErr w:type="spellStart"/>
-      <w:r>
-        <w:t>statsmodels</w:t>
-      </w:r>
-      <w:proofErr w:type="spellEnd"/>
+        <w:t xml:space="preserve"> Libraries: scikit-learn, pandas, seaborn, matplotlib, imbalanced-learn, SHAP, statsmodels</w:t>
+      </w:r>
     </w:p>
     <w:p>
       <w:pPr>
@@ -8988,15 +8812,7 @@
         <w:t></w:t>
       </w:r>
       <w:r>
-        <w:t xml:space="preserve"> Environment: </w:t>
-      </w:r>
-      <w:proofErr w:type="spellStart"/>
-      <w:r>
-        <w:t>Jupyter</w:t>
-      </w:r>
-      <w:proofErr w:type="spellEnd"/>
-      <w:r>
-        <w:t xml:space="preserve"> Notebook on Windows 11, </w:t>
+        <w:t xml:space="preserve"> Environment: Jupyter Notebook on Windows 11, </w:t>
       </w:r>
       <w:r>
         <w:t>8</w:t>
@@ -9029,7 +8845,6 @@
         <w:rPr>
           <w:rFonts w:hAnsi="Symbol"/>
         </w:rPr>
-        <w:lastRenderedPageBreak/>
         <w:t></w:t>
       </w:r>
       <w:r>
@@ -9078,23 +8893,7 @@
           <w:rFonts w:eastAsiaTheme="minorEastAsia"/>
           <w:color w:val="FF0000"/>
         </w:rPr>
-        <w:t xml:space="preserve">results as a </w:t>
-      </w:r>
-      <w:proofErr w:type="spellStart"/>
-      <w:r>
-        <w:rPr>
-          <w:rFonts w:eastAsiaTheme="minorEastAsia"/>
-          <w:color w:val="FF0000"/>
-        </w:rPr>
-        <w:t>lst</w:t>
-      </w:r>
-      <w:proofErr w:type="spellEnd"/>
-      <w:r>
-        <w:rPr>
-          <w:rFonts w:eastAsiaTheme="minorEastAsia"/>
-          <w:color w:val="FF0000"/>
-        </w:rPr>
-        <w:t xml:space="preserve"> section of the methodology</w:t>
+        <w:t>results as a lst section of the methodology</w:t>
       </w:r>
       <w:r>
         <w:rPr>
@@ -9219,31 +9018,7 @@
         <w:t>Python libraries</w:t>
       </w:r>
       <w:r>
-        <w:t xml:space="preserve">: scikit-learn 1.2.0 for ML algorithms, imbalanced-learn 0.11.0 for SMOTE, </w:t>
-      </w:r>
-      <w:proofErr w:type="spellStart"/>
-      <w:r>
-        <w:t>statsmodels</w:t>
-      </w:r>
-      <w:proofErr w:type="spellEnd"/>
-      <w:r>
-        <w:t xml:space="preserve"> 0.14.0 for ARIMA, pandas 1.5.3 and </w:t>
-      </w:r>
-      <w:proofErr w:type="spellStart"/>
-      <w:r>
-        <w:t>numpy</w:t>
-      </w:r>
-      <w:proofErr w:type="spellEnd"/>
-      <w:r>
-        <w:t xml:space="preserve"> 1.23.5 for data manipulation, matplotlib 3.6.2 and seaborn 0.12.2 for visualization, and </w:t>
-      </w:r>
-      <w:proofErr w:type="spellStart"/>
-      <w:r>
-        <w:t>shap</w:t>
-      </w:r>
-      <w:proofErr w:type="spellEnd"/>
-      <w:r>
-        <w:t> 0.41.0 for explainability.</w:t>
+        <w:t>: scikit-learn 1.2.0 for ML algorithms, imbalanced-learn 0.11.0 for SMOTE, statsmodels 0.14.0 for ARIMA, pandas 1.5.3 and numpy 1.23.5 for data manipulation, matplotlib 3.6.2 and seaborn 0.12.2 for visualization, and shap 0.41.0 for explainability.</w:t>
       </w:r>
     </w:p>
     <w:p>
@@ -9262,15 +9037,7 @@
         <w:t>Development environment</w:t>
       </w:r>
       <w:r>
-        <w:t xml:space="preserve">: </w:t>
-      </w:r>
-      <w:proofErr w:type="spellStart"/>
-      <w:r>
-        <w:t>Jupyter</w:t>
-      </w:r>
-      <w:proofErr w:type="spellEnd"/>
-      <w:r>
-        <w:t xml:space="preserve"> Notebook (via Anaconda Navigator).</w:t>
+        <w:t>: Jupyter Notebook (via Anaconda Navigator).</w:t>
       </w:r>
     </w:p>
     <w:p>
@@ -9339,15 +9106,7 @@
           <w:rFonts w:eastAsiaTheme="minorEastAsia"/>
           <w:color w:val="000000" w:themeColor="text1"/>
         </w:rPr>
-        <w:t xml:space="preserve"> patient records designed to mimic real electronic health records (EHRs). Each record contains both demographic and clinical variables (see </w:t>
-      </w:r>
-      <w:r>
-        <w:rPr>
-          <w:rFonts w:eastAsiaTheme="minorEastAsia"/>
-          <w:color w:val="000000" w:themeColor="text1"/>
-        </w:rPr>
-        <w:lastRenderedPageBreak/>
-        <w:t xml:space="preserve">Table 4.1). Initial preprocessing removed records with missing admission or discharge dates, leaving </w:t>
+        <w:t xml:space="preserve"> patient records designed to mimic real electronic health records (EHRs). Each record contains both demographic and clinical variables (see Table 4.1). Initial preprocessing removed records with missing admission or discharge dates, leaving </w:t>
       </w:r>
       <w:r>
         <w:rPr>
@@ -9385,6 +9144,7 @@
           <w:bCs/>
           <w:color w:val="000000" w:themeColor="text1"/>
         </w:rPr>
+        <w:lastRenderedPageBreak/>
         <w:t>Length of Stay</w:t>
       </w:r>
       <w:r>
@@ -9407,7 +9167,6 @@
           <w:color w:val="000000" w:themeColor="text1"/>
         </w:rPr>
       </w:pPr>
-      <w:proofErr w:type="spellStart"/>
       <w:r>
         <w:rPr>
           <w:rFonts w:eastAsiaTheme="minorEastAsia"/>
@@ -9417,7 +9176,6 @@
         </w:rPr>
         <w:t>Emergency_Flag</w:t>
       </w:r>
-      <w:proofErr w:type="spellEnd"/>
       <w:r>
         <w:rPr>
           <w:rFonts w:eastAsiaTheme="minorEastAsia"/>
@@ -9438,7 +9196,6 @@
           <w:color w:val="000000" w:themeColor="text1"/>
         </w:rPr>
       </w:pPr>
-      <w:proofErr w:type="spellStart"/>
       <w:r>
         <w:rPr>
           <w:rFonts w:eastAsiaTheme="minorEastAsia"/>
@@ -9448,7 +9205,6 @@
         </w:rPr>
         <w:t>Billing_per_day</w:t>
       </w:r>
-      <w:proofErr w:type="spellEnd"/>
       <w:r>
         <w:rPr>
           <w:rFonts w:eastAsiaTheme="minorEastAsia"/>
@@ -10176,7 +9932,6 @@
                 <w:color w:val="000000" w:themeColor="text1"/>
               </w:rPr>
             </w:pPr>
-            <w:proofErr w:type="spellStart"/>
             <w:r>
               <w:rPr>
                 <w:rFonts w:eastAsiaTheme="minorEastAsia"/>
@@ -10184,7 +9939,6 @@
               </w:rPr>
               <w:t>Billing_per_day</w:t>
             </w:r>
-            <w:proofErr w:type="spellEnd"/>
           </w:p>
         </w:tc>
         <w:tc>
@@ -10246,7 +10000,6 @@
                 <w:color w:val="000000" w:themeColor="text1"/>
               </w:rPr>
             </w:pPr>
-            <w:proofErr w:type="spellStart"/>
             <w:r>
               <w:rPr>
                 <w:rFonts w:eastAsiaTheme="minorEastAsia"/>
@@ -10254,7 +10007,6 @@
               </w:rPr>
               <w:t>Emergency_Flag</w:t>
             </w:r>
-            <w:proofErr w:type="spellEnd"/>
           </w:p>
         </w:tc>
         <w:tc>
@@ -10611,6 +10363,7 @@
           </w:tcPr>
           <w:p>
             <w:r>
+              <w:lastRenderedPageBreak/>
               <w:t>RF</w:t>
             </w:r>
           </w:p>
@@ -11230,6 +10983,7 @@
         <w:pStyle w:val="Caption"/>
       </w:pPr>
       <w:r>
+        <w:lastRenderedPageBreak/>
         <w:t>Figure 4.</w:t>
       </w:r>
       <w:r>
@@ -11282,23 +11036,7 @@
         <w:spacing w:line="360" w:lineRule="auto"/>
       </w:pPr>
       <w:r>
-        <w:t>&lt;div style="</w:t>
-      </w:r>
-      <w:proofErr w:type="spellStart"/>
-      <w:r>
-        <w:t>text-align:center</w:t>
-      </w:r>
-      <w:proofErr w:type="spellEnd"/>
-      <w:r>
-        <w:t>"&gt; **Figure 4.3** Clustering Comparison (Silhouette Score) &lt;/div&gt; &lt;div style="</w:t>
-      </w:r>
-      <w:proofErr w:type="spellStart"/>
-      <w:r>
-        <w:t>text-align:center</w:t>
-      </w:r>
-      <w:proofErr w:type="spellEnd"/>
-      <w:r>
-        <w:t>"&gt; **Figure 4.4** K</w:t>
+        <w:t>&lt;div style="text-align:center"&gt; **Figure 4.3** Clustering Comparison (Silhouette Score) &lt;/div&gt; &lt;div style="text-align:center"&gt; **Figure 4.4** K</w:t>
       </w:r>
       <w:r>
         <w:noBreakHyphen/>
@@ -11326,7 +11064,13 @@
         <w:t>ARIMA (</w:t>
       </w:r>
       <w:r>
-        <w:t>3,1,2) model was fit on the time series of daily admissions. Forecasts for the next 30 days were compared to true values, yielding:</w:t>
+        <w:t xml:space="preserve">3,1,2) model </w:t>
+      </w:r>
+      <w:r>
+        <w:t>fit</w:t>
+      </w:r>
+      <w:r>
+        <w:t xml:space="preserve"> on the time series of daily admissions. Forecasts for the next 30 days were compared to true values, yielding:</w:t>
       </w:r>
     </w:p>
     <w:p>
@@ -11422,15 +11166,7 @@
         <w:spacing w:line="360" w:lineRule="auto"/>
       </w:pPr>
       <w:r>
-        <w:t>&lt;div style="</w:t>
-      </w:r>
-      <w:proofErr w:type="spellStart"/>
-      <w:r>
-        <w:t>text-align:center</w:t>
-      </w:r>
-      <w:proofErr w:type="spellEnd"/>
-      <w:r>
-        <w:t>"&gt; **Figure 4.5** 30</w:t>
+        <w:t>&lt;div style="text-align:center"&gt; **Figure 4.5** 30</w:t>
       </w:r>
       <w:r>
         <w:noBreakHyphen/>
@@ -11509,7 +11245,6 @@
           <w:b/>
           <w:bCs/>
         </w:rPr>
-        <w:lastRenderedPageBreak/>
         <w:t>Clustering quality</w:t>
       </w:r>
       <w:r>
@@ -11531,6 +11266,7 @@
           <w:b/>
           <w:bCs/>
         </w:rPr>
+        <w:lastRenderedPageBreak/>
         <w:t>Synthetic data</w:t>
       </w:r>
       <w:r>
@@ -11721,20 +11457,37 @@
       </w:r>
     </w:p>
     <w:p>
-      <w:r>
-        <w:t xml:space="preserve">This section contains conclusions drawn about the subject. </w:t>
-      </w:r>
-    </w:p>
-    <w:p/>
-    <w:p>
-      <w:pPr>
-        <w:spacing w:line="360" w:lineRule="auto"/>
-      </w:pPr>
-      <w:r>
-        <w:t>Summarize the main findings of your study, emphasizing their significance and implications. Be sure to tie your conclusions back to the research questions or hypotheses that guided your study.</w:t>
-      </w:r>
-    </w:p>
-    <w:p/>
+      <w:pPr>
+        <w:spacing w:before="100" w:beforeAutospacing="1" w:after="100" w:afterAutospacing="1" w:line="360" w:lineRule="auto"/>
+      </w:pPr>
+      <w:r>
+        <w:t>This dissertation set out to explore the application of machine learning (ML) in enhancing early disease detection and hospital resource optimization. The integrated system proposed combines classification, clustering, and time-series forecasting models within a single pipeline. By leveraging a structured synthetic dataset reflecting real-world electronic health record (EHR) patterns, this study addressed the dual challenge of patient-level diagnosis and hospital-level planning.</w:t>
+      </w:r>
+    </w:p>
+    <w:p>
+      <w:pPr>
+        <w:spacing w:before="100" w:beforeAutospacing="1" w:after="100" w:afterAutospacing="1" w:line="360" w:lineRule="auto"/>
+      </w:pPr>
+      <w:r>
+        <w:t>The Random Forest classifier was effective in predicting whether a patient condition was critical or non-critical, achieving an accuracy of 72.3% and an AUC-ROC score of 0.78. Although the recall for critical cases remained moderate, the system proved to be robust and interpretable with the inclusion of SHAP values. These explainability features not only supported transparency in decision-making but also helped identify the most influential predictors, such as length of stay, billing per day, and emergency admission flags.</w:t>
+      </w:r>
+    </w:p>
+    <w:p>
+      <w:pPr>
+        <w:spacing w:before="100" w:beforeAutospacing="1" w:after="100" w:afterAutospacing="1" w:line="360" w:lineRule="auto"/>
+      </w:pPr>
+      <w:r>
+        <w:t>K-Means clustering, used for patient risk stratification, produced valid cluster separations with the highest silhouette score among all tested methods, supporting the usefulness of unsupervised learning in resource allocation. Furthermore, the ARIMA model showed its potential for predicting hospital admission trends with an acceptable error margin (MAE = 4.467), thus enabling hospital administrators to proactively plan resource distribution.</w:t>
+      </w:r>
+    </w:p>
+    <w:p>
+      <w:pPr>
+        <w:spacing w:before="100" w:beforeAutospacing="1" w:after="100" w:afterAutospacing="1" w:line="360" w:lineRule="auto"/>
+      </w:pPr>
+      <w:r>
+        <w:t>Together, the findings affirm that ML models, when properly tuned and interpreted, can meaningfully support hospital operations and patient triage. This study contributes a replicable and interpretable ML framework that integrates various AI models for multifaceted healthcare challenges, as proposed in the initial research objectives.</w:t>
+      </w:r>
+    </w:p>
     <w:p>
       <w:pPr>
         <w:pStyle w:val="Heading2"/>
@@ -11751,65 +11504,13 @@
       </w:r>
     </w:p>
     <w:p>
-      <w:r>
-        <w:t>This section contains limitations on the conclusion</w:t>
-      </w:r>
-      <w:r>
-        <w:t>s and specifies the future work.</w:t>
-      </w:r>
-    </w:p>
-    <w:p>
-      <w:pPr>
-        <w:spacing w:line="360" w:lineRule="auto"/>
-      </w:pPr>
-    </w:p>
-    <w:p>
-      <w:pPr>
-        <w:spacing w:line="360" w:lineRule="auto"/>
-      </w:pPr>
-      <w:r>
-        <w:t>Identify specific areas in which further research could build on your work. These might include unanswered questions, new approaches, or potential applications of your findings.</w:t>
-      </w:r>
-    </w:p>
-    <w:p>
-      <w:pPr>
-        <w:spacing w:line="360" w:lineRule="auto"/>
-      </w:pPr>
-      <w:r>
-        <w:t>Provide a rationale for why each area of future research is important and how it could advance the field.</w:t>
-      </w:r>
-    </w:p>
-    <w:p/>
-    <w:p>
-      <w:bookmarkStart w:id="68" w:name="_Toc394498202"/>
-      <w:r>
-        <w:br w:type="page"/>
-      </w:r>
-    </w:p>
-    <w:p>
-      <w:pPr>
-        <w:pStyle w:val="Titles"/>
-        <w:tabs>
-          <w:tab w:val="center" w:pos="4320"/>
-        </w:tabs>
-      </w:pPr>
-      <w:bookmarkStart w:id="69" w:name="_Toc404008248"/>
-      <w:bookmarkStart w:id="70" w:name="_Toc197293592"/>
+      <w:pPr>
+        <w:spacing w:line="360" w:lineRule="auto"/>
+      </w:pPr>
       <w:r>
         <w:lastRenderedPageBreak/>
-        <w:t>References</w:t>
-      </w:r>
-      <w:bookmarkEnd w:id="68"/>
-      <w:bookmarkEnd w:id="69"/>
-      <w:bookmarkEnd w:id="70"/>
-    </w:p>
-    <w:p>
-      <w:pPr>
-        <w:pStyle w:val="Titles"/>
-        <w:tabs>
-          <w:tab w:val="center" w:pos="4320"/>
-        </w:tabs>
-      </w:pPr>
+        <w:t>While the results are promising, there are several avenues for future development and expansion:</w:t>
+      </w:r>
     </w:p>
     <w:p>
       <w:pPr>
@@ -11819,20 +11520,36 @@
           <w:numId w:val="21"/>
         </w:numPr>
         <w:spacing w:line="360" w:lineRule="auto"/>
-      </w:pPr>
-      <w:r>
-        <w:t xml:space="preserve">Vasanthi, R., Bushra, S. N., Manojkumar, K., &amp; Suguna, N. (2022). Heart Disease Prediction Using Random Forest Algorithm. </w:t>
-      </w:r>
-      <w:r>
-        <w:rPr>
-          <w:i/>
-          <w:iCs/>
-        </w:rPr>
-        <w:t>Cardiometry</w:t>
-      </w:r>
-      <w:r>
-        <w:t>, (24), 982–988. https://www.cardiometry.net/issues/no24-november-2022/heart-disease-prediction</w:t>
-      </w:r>
+        <w:rPr>
+          <w:b/>
+          <w:bCs/>
+        </w:rPr>
+      </w:pPr>
+      <w:r>
+        <w:rPr>
+          <w:b/>
+          <w:bCs/>
+        </w:rPr>
+        <w:t>Real World Clinical Validation</w:t>
+      </w:r>
+    </w:p>
+    <w:p>
+      <w:pPr>
+        <w:spacing w:line="360" w:lineRule="auto"/>
+        <w:ind w:left="720"/>
+      </w:pPr>
+      <w:r>
+        <w:t>The</w:t>
+      </w:r>
+      <w:r>
+        <w:t xml:space="preserve"> current system was developed using synthetic data. Validating the models with real hospital EHRs will be crucial for assessing generalizability and operational feasibility in clinical settings.</w:t>
+      </w:r>
+    </w:p>
+    <w:p>
+      <w:pPr>
+        <w:spacing w:line="360" w:lineRule="auto"/>
+        <w:ind w:left="720"/>
+      </w:pPr>
     </w:p>
     <w:p>
       <w:pPr>
@@ -11842,29 +11559,33 @@
           <w:numId w:val="21"/>
         </w:numPr>
         <w:spacing w:line="360" w:lineRule="auto"/>
-      </w:pPr>
-      <w:r>
-        <w:t xml:space="preserve">Siddiqui, A., Wajahat, S., &amp; Rizvi, A. (2023). Heart Disease Prediction by using Random Forest Classifier. </w:t>
-      </w:r>
-      <w:r>
-        <w:rPr>
-          <w:i/>
-          <w:iCs/>
-        </w:rPr>
-        <w:t>Journal of Applied Science and Education (JASE)</w:t>
-      </w:r>
-      <w:r>
-        <w:t xml:space="preserve">, 3(2), 1–9. </w:t>
-      </w:r>
-      <w:hyperlink r:id="rId11" w:tgtFrame="_new" w:history="1">
-        <w:r>
-          <w:rPr>
-            <w:rStyle w:val="Hyperlink"/>
-            <w:rFonts w:cs="Times New Roman"/>
-          </w:rPr>
-          <w:t>https://www.researchgate.net/publication/375969695_Heart_Disease_Prediction_by_using_Random_Forest_Classifier</w:t>
-        </w:r>
-      </w:hyperlink>
+        <w:rPr>
+          <w:b/>
+          <w:bCs/>
+        </w:rPr>
+      </w:pPr>
+      <w:r>
+        <w:rPr>
+          <w:b/>
+          <w:bCs/>
+        </w:rPr>
+        <w:t>Improving Critical Case Detection</w:t>
+      </w:r>
+    </w:p>
+    <w:p>
+      <w:pPr>
+        <w:spacing w:line="360" w:lineRule="auto"/>
+        <w:ind w:left="720"/>
+      </w:pPr>
+      <w:r>
+        <w:t>Although overall accuracy was high, recall for critical conditions was limited. Future work could explore advanced ensemble methods or deep learning models to better capture subtle indicators of severity.</w:t>
+      </w:r>
+    </w:p>
+    <w:p>
+      <w:pPr>
+        <w:spacing w:line="360" w:lineRule="auto"/>
+        <w:ind w:left="720"/>
+      </w:pPr>
     </w:p>
     <w:p>
       <w:pPr>
@@ -11876,40 +11597,26 @@
         <w:spacing w:line="360" w:lineRule="auto"/>
       </w:pPr>
       <w:r>
-        <w:t xml:space="preserve">Lundberg, S. M., &amp; Lee, S.-I. (2017). A Unified Approach to Interpreting Model Predictions. </w:t>
-      </w:r>
-      <w:proofErr w:type="spellStart"/>
-      <w:r>
-        <w:rPr>
-          <w:i/>
-          <w:iCs/>
-        </w:rPr>
-        <w:t>arXiv</w:t>
-      </w:r>
-      <w:proofErr w:type="spellEnd"/>
-      <w:r>
-        <w:rPr>
-          <w:i/>
-          <w:iCs/>
-        </w:rPr>
-        <w:t xml:space="preserve"> preprint arXiv:1705.07874</w:t>
-      </w:r>
-      <w:r>
-        <w:t xml:space="preserve">. </w:t>
-      </w:r>
-      <w:hyperlink r:id="rId12" w:tgtFrame="_new" w:history="1">
-        <w:r>
-          <w:rPr>
-            <w:rStyle w:val="Hyperlink"/>
-            <w:rFonts w:cs="Times New Roman"/>
-          </w:rPr>
-          <w:t>https://arxiv.org/abs/1705.07874</w:t>
-        </w:r>
-      </w:hyperlink>
-    </w:p>
-    <w:p>
-      <w:pPr>
-        <w:spacing w:line="360" w:lineRule="auto"/>
+        <w:rPr>
+          <w:b/>
+          <w:bCs/>
+        </w:rPr>
+        <w:t>Multi-Modal Data Fusion</w:t>
+      </w:r>
+    </w:p>
+    <w:p>
+      <w:pPr>
+        <w:spacing w:line="360" w:lineRule="auto"/>
+        <w:ind w:left="720"/>
+      </w:pPr>
+      <w:r>
+        <w:t>Integrating imaging data (e.g., X-rays or MRI scans), lab results, or data from wearable sensors can further enhance predictive accuracy and patient profiling, moving closer to real-time monitoring systems.</w:t>
+      </w:r>
+    </w:p>
+    <w:p>
+      <w:pPr>
+        <w:spacing w:line="360" w:lineRule="auto"/>
+        <w:ind w:left="720"/>
       </w:pPr>
     </w:p>
     <w:p>
@@ -11920,35 +11627,31 @@
           <w:numId w:val="21"/>
         </w:numPr>
         <w:spacing w:line="360" w:lineRule="auto"/>
-      </w:pPr>
-      <w:r>
-        <w:t xml:space="preserve">Mamun, M. A., et al. (2022). Heart failure survival prediction using novel transfer learning based ensemble classifier. </w:t>
-      </w:r>
-      <w:r>
-        <w:rPr>
-          <w:i/>
-          <w:iCs/>
-        </w:rPr>
-        <w:t>Journal of Healthcare Engineering</w:t>
-      </w:r>
-      <w:r>
-        <w:t xml:space="preserve">, [Online]. Available at: </w:t>
-      </w:r>
-      <w:hyperlink r:id="rId13" w:tgtFrame="_new" w:history="1">
-        <w:r>
-          <w:rPr>
-            <w:rStyle w:val="Hyperlink"/>
-            <w:rFonts w:cs="Times New Roman"/>
-          </w:rPr>
-          <w:t>https://pmc.ncbi.nlm.nih.gov/articles/PMC11042000/</w:t>
-        </w:r>
-      </w:hyperlink>
-      <w:r>
-        <w:t xml:space="preserve"> [Accessed 4 May 2025].</w:t>
-      </w:r>
-    </w:p>
-    <w:p>
-      <w:pPr>
+        <w:rPr>
+          <w:b/>
+          <w:bCs/>
+        </w:rPr>
+      </w:pPr>
+      <w:r>
+        <w:rPr>
+          <w:b/>
+          <w:bCs/>
+        </w:rPr>
+        <w:t>Enhancement Explainability</w:t>
+      </w:r>
+    </w:p>
+    <w:p>
+      <w:pPr>
+        <w:pStyle w:val="ListParagraph"/>
+        <w:spacing w:line="360" w:lineRule="auto"/>
+      </w:pPr>
+      <w:r>
+        <w:t>While SHAP was used to interpret feature importance, future iterations can explore model-specific attention mechanisms or visual explanation tools to further support clinical interpretability.</w:t>
+      </w:r>
+    </w:p>
+    <w:p>
+      <w:pPr>
+        <w:pStyle w:val="ListParagraph"/>
         <w:spacing w:line="360" w:lineRule="auto"/>
       </w:pPr>
     </w:p>
@@ -11962,39 +11665,27 @@
         <w:spacing w:line="360" w:lineRule="auto"/>
       </w:pPr>
       <w:r>
-        <w:t xml:space="preserve">Lundberg, S. M. and Lee, S.-I. (2017). A Unified Approach to Interpreting Model Predictions. </w:t>
-      </w:r>
-      <w:proofErr w:type="spellStart"/>
-      <w:r>
-        <w:rPr>
-          <w:i/>
-          <w:iCs/>
-        </w:rPr>
-        <w:t>arXiv</w:t>
-      </w:r>
-      <w:proofErr w:type="spellEnd"/>
-      <w:r>
-        <w:rPr>
-          <w:i/>
-          <w:iCs/>
-        </w:rPr>
-        <w:t xml:space="preserve"> preprint arXiv:1705.07874</w:t>
-      </w:r>
-      <w:r>
-        <w:t xml:space="preserve">. Available at: </w:t>
-      </w:r>
-      <w:hyperlink r:id="rId14" w:tgtFrame="_new" w:history="1">
-        <w:r>
-          <w:rPr>
-            <w:rStyle w:val="Hyperlink"/>
-            <w:rFonts w:cs="Times New Roman"/>
-          </w:rPr>
-          <w:t>https://arxiv.org/abs/1705.07874</w:t>
-        </w:r>
-      </w:hyperlink>
-      <w:r>
-        <w:t xml:space="preserve"> [Accessed 4 May 2025].</w:t>
-      </w:r>
+        <w:rPr>
+          <w:b/>
+          <w:bCs/>
+        </w:rPr>
+        <w:t>Deployment and Real-Time Inference</w:t>
+      </w:r>
+    </w:p>
+    <w:p>
+      <w:pPr>
+        <w:pStyle w:val="ListParagraph"/>
+        <w:spacing w:line="360" w:lineRule="auto"/>
+      </w:pPr>
+      <w:r>
+        <w:t>The system currently operates in a batch-processing manner. Integrating the pipeline into a live hospital information system (HIS) with real-time prediction and feedback loops could transform it into a decision support tool for clinicians and administrators.</w:t>
+      </w:r>
+    </w:p>
+    <w:p>
+      <w:pPr>
+        <w:pStyle w:val="ListParagraph"/>
+        <w:spacing w:line="360" w:lineRule="auto"/>
+      </w:pPr>
     </w:p>
     <w:p>
       <w:pPr>
@@ -12006,18 +11697,67 @@
         <w:spacing w:line="360" w:lineRule="auto"/>
       </w:pPr>
       <w:r>
-        <w:t xml:space="preserve">Box, G.E.P., Jenkins, G.M., Reinsel, G.C., &amp; Ljung, G.M. (2015). </w:t>
-      </w:r>
-      <w:r>
-        <w:rPr>
-          <w:i/>
-          <w:iCs/>
-        </w:rPr>
-        <w:t>Time Series Analysis: Forecasting and Control</w:t>
-      </w:r>
-      <w:r>
-        <w:t>. John Wiley &amp; Sons.</w:t>
-      </w:r>
+        <w:rPr>
+          <w:b/>
+          <w:bCs/>
+        </w:rPr>
+        <w:t>Cost and Resource Impact Analysis</w:t>
+      </w:r>
+    </w:p>
+    <w:p>
+      <w:pPr>
+        <w:pStyle w:val="ListParagraph"/>
+        <w:spacing w:line="360" w:lineRule="auto"/>
+      </w:pPr>
+      <w:r>
+        <w:lastRenderedPageBreak/>
+        <w:t>Future work should include modeling the financial and operational implications of early detection systems—e.g., reduction in ICU stays or better allocation of staff and beds—backed by quantitative outcomes.</w:t>
+      </w:r>
+    </w:p>
+    <w:p>
+      <w:pPr>
+        <w:spacing w:line="360" w:lineRule="auto"/>
+      </w:pPr>
+    </w:p>
+    <w:p>
+      <w:pPr>
+        <w:spacing w:line="360" w:lineRule="auto"/>
+      </w:pPr>
+      <w:r>
+        <w:t>By addressing these areas, future research can elevate the impact of machine learning from academic innovation to an essential component of smart healthcare delivery systems.</w:t>
+      </w:r>
+    </w:p>
+    <w:p/>
+    <w:p>
+      <w:bookmarkStart w:id="68" w:name="_Toc394498202"/>
+      <w:r>
+        <w:br w:type="page"/>
+      </w:r>
+    </w:p>
+    <w:p>
+      <w:pPr>
+        <w:pStyle w:val="Titles"/>
+        <w:tabs>
+          <w:tab w:val="center" w:pos="4320"/>
+        </w:tabs>
+      </w:pPr>
+      <w:bookmarkStart w:id="69" w:name="_Toc404008248"/>
+      <w:bookmarkStart w:id="70" w:name="_Toc197293592"/>
+      <w:r>
+        <w:lastRenderedPageBreak/>
+        <w:t>References</w:t>
+      </w:r>
+      <w:bookmarkEnd w:id="68"/>
+      <w:bookmarkEnd w:id="69"/>
+      <w:bookmarkEnd w:id="70"/>
+    </w:p>
+    <w:p>
+      <w:pPr>
+        <w:pStyle w:val="Titles"/>
+        <w:tabs>
+          <w:tab w:val="center" w:pos="4320"/>
+        </w:tabs>
+      </w:pPr>
     </w:p>
     <w:p>
       <w:pPr>
@@ -12028,23 +11768,18 @@
         </w:numPr>
         <w:spacing w:line="360" w:lineRule="auto"/>
       </w:pPr>
-      <w:proofErr w:type="spellStart"/>
-      <w:r>
-        <w:t>Breiman</w:t>
-      </w:r>
-      <w:proofErr w:type="spellEnd"/>
-      <w:r>
-        <w:t xml:space="preserve">, L. (2001). Random forests. </w:t>
+      <w:r>
+        <w:t xml:space="preserve">Vasanthi, R., Bushra, S. N., Manojkumar, K., &amp; Suguna, N. (2022). Heart Disease Prediction Using Random Forest Algorithm. </w:t>
       </w:r>
       <w:r>
         <w:rPr>
           <w:i/>
           <w:iCs/>
         </w:rPr>
-        <w:t>Machine Learning</w:t>
-      </w:r>
-      <w:r>
-        <w:t>, 45(1), 5-32.</w:t>
+        <w:t>Cardiometry</w:t>
+      </w:r>
+      <w:r>
+        <w:t>, (24), 982–988. https://www.cardiometry.net/issues/no24-november-2022/heart-disease-prediction</w:t>
       </w:r>
     </w:p>
     <w:p>
@@ -12057,26 +11792,27 @@
         <w:spacing w:line="360" w:lineRule="auto"/>
       </w:pPr>
       <w:r>
-        <w:t xml:space="preserve">Chawla, N.V., Bowyer, K.W., Hall, L.O., &amp; </w:t>
-      </w:r>
-      <w:proofErr w:type="spellStart"/>
-      <w:r>
-        <w:t>Kegelmeyer</w:t>
-      </w:r>
-      <w:proofErr w:type="spellEnd"/>
-      <w:r>
-        <w:t xml:space="preserve">, W.P. (2002). SMOTE: Synthetic Minority Over-sampling Technique. </w:t>
+        <w:t xml:space="preserve">Siddiqui, A., Wajahat, S., &amp; Rizvi, A. (2023). Heart Disease Prediction by using Random Forest Classifier. </w:t>
       </w:r>
       <w:r>
         <w:rPr>
           <w:i/>
           <w:iCs/>
         </w:rPr>
-        <w:t>Journal of Artificial Intelligence Research</w:t>
-      </w:r>
-      <w:r>
-        <w:t>, 16, 321-357.</w:t>
-      </w:r>
+        <w:t>Journal of Applied Science and Education (JASE)</w:t>
+      </w:r>
+      <w:r>
+        <w:t xml:space="preserve">, 3(2), 1–9. </w:t>
+      </w:r>
+      <w:hyperlink r:id="rId11" w:tgtFrame="_new" w:history="1">
+        <w:r>
+          <w:rPr>
+            <w:rStyle w:val="Hyperlink"/>
+            <w:rFonts w:cs="Times New Roman"/>
+          </w:rPr>
+          <w:t>https://www.researchgate.net/publication/375969695_Heart_Disease_Prediction_by_using_Random_Forest_Classifier</w:t>
+        </w:r>
+      </w:hyperlink>
     </w:p>
     <w:p>
       <w:pPr>
@@ -12088,27 +11824,32 @@
         <w:spacing w:line="360" w:lineRule="auto"/>
       </w:pPr>
       <w:r>
-        <w:lastRenderedPageBreak/>
-        <w:t xml:space="preserve">Guyon, I., Weston, J., Barnhill, S., &amp; </w:t>
-      </w:r>
-      <w:proofErr w:type="spellStart"/>
-      <w:r>
-        <w:t>Vapnik</w:t>
-      </w:r>
-      <w:proofErr w:type="spellEnd"/>
-      <w:r>
-        <w:t xml:space="preserve">, V. (2002). Gene selection for cancer classification using support vector machines. </w:t>
+        <w:t xml:space="preserve">Lundberg, S. M., &amp; Lee, S.-I. (2017). A Unified Approach to Interpreting Model Predictions. </w:t>
       </w:r>
       <w:r>
         <w:rPr>
           <w:i/>
           <w:iCs/>
         </w:rPr>
-        <w:t>Machine Learning</w:t>
-      </w:r>
-      <w:r>
-        <w:t>, 46(1), 389-422.</w:t>
-      </w:r>
+        <w:t>arXiv preprint arXiv:1705.07874</w:t>
+      </w:r>
+      <w:r>
+        <w:t xml:space="preserve">. </w:t>
+      </w:r>
+      <w:hyperlink r:id="rId12" w:tgtFrame="_new" w:history="1">
+        <w:r>
+          <w:rPr>
+            <w:rStyle w:val="Hyperlink"/>
+            <w:rFonts w:cs="Times New Roman"/>
+          </w:rPr>
+          <w:t>https://arxiv.org/abs/1705.07874</w:t>
+        </w:r>
+      </w:hyperlink>
+    </w:p>
+    <w:p>
+      <w:pPr>
+        <w:spacing w:line="360" w:lineRule="auto"/>
+      </w:pPr>
     </w:p>
     <w:p>
       <w:pPr>
@@ -12120,18 +11861,35 @@
         <w:spacing w:line="360" w:lineRule="auto"/>
       </w:pPr>
       <w:r>
-        <w:t xml:space="preserve">Jain, A.K., Murty, M.N., &amp; Flynn, P.J. (1999). Data clustering: A review. </w:t>
+        <w:t xml:space="preserve">Mamun, M. A., et al. (2022). Heart failure survival prediction using novel transfer learning based ensemble classifier. </w:t>
       </w:r>
       <w:r>
         <w:rPr>
           <w:i/>
           <w:iCs/>
         </w:rPr>
-        <w:t>ACM Computing Surveys</w:t>
-      </w:r>
-      <w:r>
-        <w:t>, 31(3), 264-323.</w:t>
-      </w:r>
+        <w:t>Journal of Healthcare Engineering</w:t>
+      </w:r>
+      <w:r>
+        <w:t xml:space="preserve">, [Online]. Available at: </w:t>
+      </w:r>
+      <w:hyperlink r:id="rId13" w:tgtFrame="_new" w:history="1">
+        <w:r>
+          <w:rPr>
+            <w:rStyle w:val="Hyperlink"/>
+            <w:rFonts w:cs="Times New Roman"/>
+          </w:rPr>
+          <w:t>https://pmc.ncbi.nlm.nih.gov/articles/PMC11042000/</w:t>
+        </w:r>
+      </w:hyperlink>
+      <w:r>
+        <w:t xml:space="preserve"> [Accessed 4 May 2025].</w:t>
+      </w:r>
+    </w:p>
+    <w:p>
+      <w:pPr>
+        <w:spacing w:line="360" w:lineRule="auto"/>
+      </w:pPr>
     </w:p>
     <w:p>
       <w:pPr>
@@ -12143,17 +11901,29 @@
         <w:spacing w:line="360" w:lineRule="auto"/>
       </w:pPr>
       <w:r>
-        <w:t xml:space="preserve">Jolliffe, I.T. (2002). </w:t>
+        <w:t xml:space="preserve">Lundberg, S. M. and Lee, S.-I. (2017). A Unified Approach to Interpreting Model Predictions. </w:t>
       </w:r>
       <w:r>
         <w:rPr>
           <w:i/>
           <w:iCs/>
         </w:rPr>
-        <w:t>Principal Component Analysis</w:t>
-      </w:r>
-      <w:r>
-        <w:t>. Springer Series in Statistics.</w:t>
+        <w:t>arXiv preprint arXiv:1705.07874</w:t>
+      </w:r>
+      <w:r>
+        <w:t xml:space="preserve">. Available at: </w:t>
+      </w:r>
+      <w:hyperlink r:id="rId14" w:tgtFrame="_new" w:history="1">
+        <w:r>
+          <w:rPr>
+            <w:rStyle w:val="Hyperlink"/>
+            <w:rFonts w:cs="Times New Roman"/>
+          </w:rPr>
+          <w:t>https://arxiv.org/abs/1705.07874</w:t>
+        </w:r>
+      </w:hyperlink>
+      <w:r>
+        <w:t xml:space="preserve"> [Accessed 4 May 2025].</w:t>
       </w:r>
     </w:p>
     <w:p>
@@ -12165,39 +11935,18 @@
         </w:numPr>
         <w:spacing w:line="360" w:lineRule="auto"/>
       </w:pPr>
-      <w:proofErr w:type="spellStart"/>
-      <w:r>
-        <w:t>Kotsiantis</w:t>
-      </w:r>
-      <w:proofErr w:type="spellEnd"/>
-      <w:r>
-        <w:t xml:space="preserve">, S.B., </w:t>
-      </w:r>
-      <w:proofErr w:type="spellStart"/>
-      <w:r>
-        <w:t>Zaharakis</w:t>
-      </w:r>
-      <w:proofErr w:type="spellEnd"/>
-      <w:r>
-        <w:t xml:space="preserve">, I.D., &amp; </w:t>
-      </w:r>
-      <w:proofErr w:type="spellStart"/>
-      <w:r>
-        <w:t>Pintelas</w:t>
-      </w:r>
-      <w:proofErr w:type="spellEnd"/>
-      <w:r>
-        <w:t xml:space="preserve">, P.E. (2006). Machine learning: a review of classification and combining techniques. </w:t>
+      <w:r>
+        <w:t xml:space="preserve">Box, G.E.P., Jenkins, G.M., Reinsel, G.C., &amp; Ljung, G.M. (2015). </w:t>
       </w:r>
       <w:r>
         <w:rPr>
           <w:i/>
           <w:iCs/>
         </w:rPr>
-        <w:t>Artificial Intelligence Review</w:t>
-      </w:r>
-      <w:r>
-        <w:t>, 26(3), 159-190.</w:t>
+        <w:t>Time Series Analysis: Forecasting and Control</w:t>
+      </w:r>
+      <w:r>
+        <w:t>. John Wiley &amp; Sons.</w:t>
       </w:r>
     </w:p>
     <w:p>
@@ -12209,23 +11958,18 @@
         </w:numPr>
         <w:spacing w:line="360" w:lineRule="auto"/>
       </w:pPr>
-      <w:proofErr w:type="spellStart"/>
-      <w:r>
-        <w:t>Rousseeuw</w:t>
-      </w:r>
-      <w:proofErr w:type="spellEnd"/>
-      <w:r>
-        <w:t xml:space="preserve">, P.J. (1987). Silhouettes: a graphical aid to the interpretation and validation of cluster analysis. </w:t>
+      <w:r>
+        <w:t xml:space="preserve">Breiman, L. (2001). Random forests. </w:t>
       </w:r>
       <w:r>
         <w:rPr>
           <w:i/>
           <w:iCs/>
         </w:rPr>
-        <w:t>Journal of Computational and Applied Mathematics</w:t>
-      </w:r>
-      <w:r>
-        <w:t>, 20, 53-65.</w:t>
+        <w:t>Machine Learning</w:t>
+      </w:r>
+      <w:r>
+        <w:t>, 45(1), 5-32.</w:t>
       </w:r>
     </w:p>
     <w:p>
@@ -12238,25 +11982,17 @@
         <w:spacing w:line="360" w:lineRule="auto"/>
       </w:pPr>
       <w:r>
-        <w:t xml:space="preserve">Saito, T., &amp; </w:t>
-      </w:r>
-      <w:proofErr w:type="spellStart"/>
-      <w:r>
-        <w:t>Rehmsmeier</w:t>
-      </w:r>
-      <w:proofErr w:type="spellEnd"/>
-      <w:r>
-        <w:t xml:space="preserve">, M. (2015). The precision-recall plot is more informative than the ROC plot when evaluating binary classifiers on imbalanced datasets. </w:t>
+        <w:t xml:space="preserve">Chawla, N.V., Bowyer, K.W., Hall, L.O., &amp; Kegelmeyer, W.P. (2002). SMOTE: Synthetic Minority Over-sampling Technique. </w:t>
       </w:r>
       <w:r>
         <w:rPr>
           <w:i/>
           <w:iCs/>
         </w:rPr>
-        <w:t>PLOS ONE</w:t>
-      </w:r>
-      <w:r>
-        <w:t>, 10(3), e0118432.</w:t>
+        <w:t>Journal of Artificial Intelligence Research</w:t>
+      </w:r>
+      <w:r>
+        <w:t>, 16, 321-357.</w:t>
       </w:r>
     </w:p>
     <w:p>
@@ -12269,17 +12005,18 @@
         <w:spacing w:line="360" w:lineRule="auto"/>
       </w:pPr>
       <w:r>
-        <w:t xml:space="preserve">Box, G.E.P., Jenkins, G.M., Reinsel, G.C. &amp; Ljung, G.M. (2015) </w:t>
+        <w:lastRenderedPageBreak/>
+        <w:t xml:space="preserve">Guyon, I., Weston, J., Barnhill, S., &amp; Vapnik, V. (2002). Gene selection for cancer classification using support vector machines. </w:t>
       </w:r>
       <w:r>
         <w:rPr>
           <w:i/>
           <w:iCs/>
         </w:rPr>
-        <w:t>Time Series Analysis: Forecasting and Control</w:t>
-      </w:r>
-      <w:r>
-        <w:t>. 5th ed. John Wiley &amp; Sons.</w:t>
+        <w:t>Machine Learning</w:t>
+      </w:r>
+      <w:r>
+        <w:t>, 46(1), 389-422.</w:t>
       </w:r>
     </w:p>
     <w:p>
@@ -12291,23 +12028,18 @@
         </w:numPr>
         <w:spacing w:line="360" w:lineRule="auto"/>
       </w:pPr>
-      <w:proofErr w:type="spellStart"/>
-      <w:r>
-        <w:t>Breiman</w:t>
-      </w:r>
-      <w:proofErr w:type="spellEnd"/>
-      <w:r>
-        <w:t xml:space="preserve">, L. (2001) Random Forests. </w:t>
+      <w:r>
+        <w:t xml:space="preserve">Jain, A.K., Murty, M.N., &amp; Flynn, P.J. (1999). Data clustering: A review. </w:t>
       </w:r>
       <w:r>
         <w:rPr>
           <w:i/>
           <w:iCs/>
         </w:rPr>
-        <w:t>Machine Learning</w:t>
-      </w:r>
-      <w:r>
-        <w:t>, 45(1), pp.5–32.</w:t>
+        <w:t>ACM Computing Surveys</w:t>
+      </w:r>
+      <w:r>
+        <w:t>, 31(3), 264-323.</w:t>
       </w:r>
     </w:p>
     <w:p>
@@ -12320,25 +12052,17 @@
         <w:spacing w:line="360" w:lineRule="auto"/>
       </w:pPr>
       <w:r>
-        <w:t xml:space="preserve">Chawla, N.V., Bowyer, K.W., Hall, L.O. &amp; </w:t>
-      </w:r>
-      <w:proofErr w:type="spellStart"/>
-      <w:r>
-        <w:t>Kegelmeyer</w:t>
-      </w:r>
-      <w:proofErr w:type="spellEnd"/>
-      <w:r>
-        <w:t xml:space="preserve">, W.P. (2002) SMOTE: Synthetic Minority Over-sampling Technique. </w:t>
+        <w:t xml:space="preserve">Jolliffe, I.T. (2002). </w:t>
       </w:r>
       <w:r>
         <w:rPr>
           <w:i/>
           <w:iCs/>
         </w:rPr>
-        <w:t>Journal of Artificial Intelligence Research</w:t>
-      </w:r>
-      <w:r>
-        <w:t>, 16, pp.321–357.</w:t>
+        <w:t>Principal Component Analysis</w:t>
+      </w:r>
+      <w:r>
+        <w:t>. Springer Series in Statistics.</w:t>
       </w:r>
     </w:p>
     <w:p>
@@ -12351,17 +12075,17 @@
         <w:spacing w:line="360" w:lineRule="auto"/>
       </w:pPr>
       <w:r>
-        <w:t xml:space="preserve">Cowie, M.R., et al. (2017) Digital health: how can digital technologies transform healthcare? </w:t>
+        <w:t xml:space="preserve">Kotsiantis, S.B., Zaharakis, I.D., &amp; Pintelas, P.E. (2006). Machine learning: a review of classification and combining techniques. </w:t>
       </w:r>
       <w:r>
         <w:rPr>
           <w:i/>
           <w:iCs/>
         </w:rPr>
-        <w:t>European Heart Journal</w:t>
-      </w:r>
-      <w:r>
-        <w:t>, 38(23), pp.1710–1718.</w:t>
+        <w:t>Artificial Intelligence Review</w:t>
+      </w:r>
+      <w:r>
+        <w:t>, 26(3), 159-190.</w:t>
       </w:r>
     </w:p>
     <w:p>
@@ -12374,17 +12098,17 @@
         <w:spacing w:line="360" w:lineRule="auto"/>
       </w:pPr>
       <w:r>
-        <w:t xml:space="preserve">Jain, A.K., Murty, M.N. &amp; Flynn, P.J. (1999) Data clustering: A review. </w:t>
+        <w:t xml:space="preserve">Rousseeuw, P.J. (1987). Silhouettes: a graphical aid to the interpretation and validation of cluster analysis. </w:t>
       </w:r>
       <w:r>
         <w:rPr>
           <w:i/>
           <w:iCs/>
         </w:rPr>
-        <w:t>ACM Computing Surveys</w:t>
-      </w:r>
-      <w:r>
-        <w:t>, 31(3), pp.264–323.</w:t>
+        <w:t>Journal of Computational and Applied Mathematics</w:t>
+      </w:r>
+      <w:r>
+        <w:t>, 20, 53-65.</w:t>
       </w:r>
     </w:p>
     <w:p>
@@ -12396,39 +12120,18 @@
         </w:numPr>
         <w:spacing w:line="360" w:lineRule="auto"/>
       </w:pPr>
-      <w:proofErr w:type="spellStart"/>
-      <w:r>
-        <w:t>Kotsiantis</w:t>
-      </w:r>
-      <w:proofErr w:type="spellEnd"/>
-      <w:r>
-        <w:t xml:space="preserve">, S.B., </w:t>
-      </w:r>
-      <w:proofErr w:type="spellStart"/>
-      <w:r>
-        <w:t>Zaharakis</w:t>
-      </w:r>
-      <w:proofErr w:type="spellEnd"/>
-      <w:r>
-        <w:t xml:space="preserve">, I.D. &amp; </w:t>
-      </w:r>
-      <w:proofErr w:type="spellStart"/>
-      <w:r>
-        <w:t>Pintelas</w:t>
-      </w:r>
-      <w:proofErr w:type="spellEnd"/>
-      <w:r>
-        <w:t xml:space="preserve">, P.E. (2006) Machine learning: A review of classification and combining techniques. </w:t>
+      <w:r>
+        <w:t xml:space="preserve">Saito, T., &amp; Rehmsmeier, M. (2015). The precision-recall plot is more informative than the ROC plot when evaluating binary classifiers on imbalanced datasets. </w:t>
       </w:r>
       <w:r>
         <w:rPr>
           <w:i/>
           <w:iCs/>
         </w:rPr>
-        <w:t>Artificial Intelligence Review</w:t>
-      </w:r>
-      <w:r>
-        <w:t>, 26(3), pp.159–190.</w:t>
+        <w:t>PLOS ONE</w:t>
+      </w:r>
+      <w:r>
+        <w:t>, 10(3), e0118432.</w:t>
       </w:r>
     </w:p>
     <w:p>
@@ -12441,17 +12144,17 @@
         <w:spacing w:line="360" w:lineRule="auto"/>
       </w:pPr>
       <w:r>
-        <w:t xml:space="preserve">Lundberg, S.M. &amp; Lee, S.I. (2017) A Unified Approach to Interpreting Model Predictions. </w:t>
+        <w:t xml:space="preserve">Box, G.E.P., Jenkins, G.M., Reinsel, G.C. &amp; Ljung, G.M. (2015) </w:t>
       </w:r>
       <w:r>
         <w:rPr>
           <w:i/>
           <w:iCs/>
         </w:rPr>
-        <w:t>Advances in Neural Information Processing Systems</w:t>
-      </w:r>
-      <w:r>
-        <w:t>, 30.</w:t>
+        <w:t>Time Series Analysis: Forecasting and Control</w:t>
+      </w:r>
+      <w:r>
+        <w:t>. 5th ed. John Wiley &amp; Sons.</w:t>
       </w:r>
     </w:p>
     <w:p>
@@ -12464,18 +12167,17 @@
         <w:spacing w:line="360" w:lineRule="auto"/>
       </w:pPr>
       <w:r>
-        <w:lastRenderedPageBreak/>
-        <w:t xml:space="preserve">Razzak, M.I., Imran, M. &amp; Xu, G. (2019) Big data analytics for preventive medicine. </w:t>
+        <w:t xml:space="preserve">Breiman, L. (2001) Random Forests. </w:t>
       </w:r>
       <w:r>
         <w:rPr>
           <w:i/>
           <w:iCs/>
         </w:rPr>
-        <w:t>Neural Computing and Applications</w:t>
-      </w:r>
-      <w:r>
-        <w:t>, 32(9), pp.4417–4451.</w:t>
+        <w:t>Machine Learning</w:t>
+      </w:r>
+      <w:r>
+        <w:t>, 45(1), pp.5–32.</w:t>
       </w:r>
     </w:p>
     <w:p>
@@ -12488,15 +12190,146 @@
         <w:spacing w:line="360" w:lineRule="auto"/>
       </w:pPr>
       <w:r>
-        <w:t xml:space="preserve">Saito, T. &amp; </w:t>
-      </w:r>
-      <w:proofErr w:type="spellStart"/>
-      <w:r>
-        <w:t>Rehmsmeier</w:t>
-      </w:r>
-      <w:proofErr w:type="spellEnd"/>
-      <w:r>
-        <w:t xml:space="preserve">, M. (2015) The precision-recall plot is more informative than the ROC plot when evaluating binary classifiers on imbalanced datasets. </w:t>
+        <w:t xml:space="preserve">Chawla, N.V., Bowyer, K.W., Hall, L.O. &amp; Kegelmeyer, W.P. (2002) SMOTE: Synthetic Minority Over-sampling Technique. </w:t>
+      </w:r>
+      <w:r>
+        <w:rPr>
+          <w:i/>
+          <w:iCs/>
+        </w:rPr>
+        <w:t>Journal of Artificial Intelligence Research</w:t>
+      </w:r>
+      <w:r>
+        <w:t>, 16, pp.321–357.</w:t>
+      </w:r>
+    </w:p>
+    <w:p>
+      <w:pPr>
+        <w:pStyle w:val="ListParagraph"/>
+        <w:numPr>
+          <w:ilvl w:val="0"/>
+          <w:numId w:val="21"/>
+        </w:numPr>
+        <w:spacing w:line="360" w:lineRule="auto"/>
+      </w:pPr>
+      <w:r>
+        <w:t xml:space="preserve">Cowie, M.R., et al. (2017) Digital health: how can digital technologies transform healthcare? </w:t>
+      </w:r>
+      <w:r>
+        <w:rPr>
+          <w:i/>
+          <w:iCs/>
+        </w:rPr>
+        <w:t>European Heart Journal</w:t>
+      </w:r>
+      <w:r>
+        <w:t>, 38(23), pp.1710–1718.</w:t>
+      </w:r>
+    </w:p>
+    <w:p>
+      <w:pPr>
+        <w:pStyle w:val="ListParagraph"/>
+        <w:numPr>
+          <w:ilvl w:val="0"/>
+          <w:numId w:val="21"/>
+        </w:numPr>
+        <w:spacing w:line="360" w:lineRule="auto"/>
+      </w:pPr>
+      <w:r>
+        <w:t xml:space="preserve">Jain, A.K., Murty, M.N. &amp; Flynn, P.J. (1999) Data clustering: A review. </w:t>
+      </w:r>
+      <w:r>
+        <w:rPr>
+          <w:i/>
+          <w:iCs/>
+        </w:rPr>
+        <w:t>ACM Computing Surveys</w:t>
+      </w:r>
+      <w:r>
+        <w:t>, 31(3), pp.264–323.</w:t>
+      </w:r>
+    </w:p>
+    <w:p>
+      <w:pPr>
+        <w:pStyle w:val="ListParagraph"/>
+        <w:numPr>
+          <w:ilvl w:val="0"/>
+          <w:numId w:val="21"/>
+        </w:numPr>
+        <w:spacing w:line="360" w:lineRule="auto"/>
+      </w:pPr>
+      <w:r>
+        <w:t xml:space="preserve">Kotsiantis, S.B., Zaharakis, I.D. &amp; Pintelas, P.E. (2006) Machine learning: A review of classification and combining techniques. </w:t>
+      </w:r>
+      <w:r>
+        <w:rPr>
+          <w:i/>
+          <w:iCs/>
+        </w:rPr>
+        <w:t>Artificial Intelligence Review</w:t>
+      </w:r>
+      <w:r>
+        <w:t>, 26(3), pp.159–190.</w:t>
+      </w:r>
+    </w:p>
+    <w:p>
+      <w:pPr>
+        <w:pStyle w:val="ListParagraph"/>
+        <w:numPr>
+          <w:ilvl w:val="0"/>
+          <w:numId w:val="21"/>
+        </w:numPr>
+        <w:spacing w:line="360" w:lineRule="auto"/>
+      </w:pPr>
+      <w:r>
+        <w:t xml:space="preserve">Lundberg, S.M. &amp; Lee, S.I. (2017) A Unified Approach to Interpreting Model Predictions. </w:t>
+      </w:r>
+      <w:r>
+        <w:rPr>
+          <w:i/>
+          <w:iCs/>
+        </w:rPr>
+        <w:t>Advances in Neural Information Processing Systems</w:t>
+      </w:r>
+      <w:r>
+        <w:t>, 30.</w:t>
+      </w:r>
+    </w:p>
+    <w:p>
+      <w:pPr>
+        <w:pStyle w:val="ListParagraph"/>
+        <w:numPr>
+          <w:ilvl w:val="0"/>
+          <w:numId w:val="21"/>
+        </w:numPr>
+        <w:spacing w:line="360" w:lineRule="auto"/>
+      </w:pPr>
+      <w:r>
+        <w:lastRenderedPageBreak/>
+        <w:t xml:space="preserve">Razzak, M.I., Imran, M. &amp; Xu, G. (2019) Big data analytics for preventive medicine. </w:t>
+      </w:r>
+      <w:r>
+        <w:rPr>
+          <w:i/>
+          <w:iCs/>
+        </w:rPr>
+        <w:t>Neural Computing and Applications</w:t>
+      </w:r>
+      <w:r>
+        <w:t>, 32(9), pp.4417–4451.</w:t>
+      </w:r>
+    </w:p>
+    <w:p>
+      <w:pPr>
+        <w:pStyle w:val="ListParagraph"/>
+        <w:numPr>
+          <w:ilvl w:val="0"/>
+          <w:numId w:val="21"/>
+        </w:numPr>
+        <w:spacing w:line="360" w:lineRule="auto"/>
+      </w:pPr>
+      <w:r>
+        <w:t xml:space="preserve">Saito, T. &amp; Rehmsmeier, M. (2015) The precision-recall plot is more informative than the ROC plot when evaluating binary classifiers on imbalanced datasets. </w:t>
       </w:r>
       <w:r>
         <w:rPr>
@@ -12562,15 +12395,7 @@
         <w:t>J. K. Author, “Title of chapter in the book,” in Title</w:t>
       </w:r>
       <w:r>
-        <w:t xml:space="preserve"> of His Published Book, </w:t>
-      </w:r>
-      <w:proofErr w:type="spellStart"/>
-      <w:r>
-        <w:t>xth</w:t>
-      </w:r>
-      <w:proofErr w:type="spellEnd"/>
-      <w:r>
-        <w:t xml:space="preserve"> ed.   </w:t>
+        <w:t xml:space="preserve"> of His Published Book, xth ed.   </w:t>
       </w:r>
     </w:p>
     <w:p>
@@ -12578,15 +12403,7 @@
         <w:t xml:space="preserve">     </w:t>
       </w:r>
       <w:r>
-        <w:t xml:space="preserve">City of Publisher, Country if not USA: Abbrev. of Publisher, year, </w:t>
-      </w:r>
-      <w:proofErr w:type="spellStart"/>
-      <w:r>
-        <w:t>ch.</w:t>
-      </w:r>
-      <w:proofErr w:type="spellEnd"/>
-      <w:r>
-        <w:t xml:space="preserve"> x, sec. x, pp. </w:t>
+        <w:t xml:space="preserve">City of Publisher, Country if not USA: Abbrev. of Publisher, year, ch. x, sec. x, pp. </w:t>
       </w:r>
       <w:r>
         <w:t xml:space="preserve">  </w:t>
@@ -12671,15 +12488,7 @@
         <w:t>Unabbreviated Name of Conf.</w:t>
       </w:r>
       <w:r>
-        <w:t xml:space="preserve">, City of Conf., Abbrev. State (if given), year, </w:t>
-      </w:r>
-      <w:proofErr w:type="spellStart"/>
-      <w:r>
-        <w:t>pp.xxx</w:t>
-      </w:r>
-      <w:proofErr w:type="spellEnd"/>
-      <w:r>
-        <w:t>-xxx.</w:t>
+        <w:t>, City of Conf., Abbrev. State (if given), year, pp.xxx-xxx.</w:t>
       </w:r>
     </w:p>
     <w:p>
@@ -14535,6 +14344,119 @@
     </w:lvl>
   </w:abstractNum>
   <w:abstractNum w:abstractNumId="11" w15:restartNumberingAfterBreak="0">
+    <w:nsid w:val="42311B17"/>
+    <w:multiLevelType w:val="multilevel"/>
+    <w:tmpl w:val="F3606188"/>
+    <w:lvl w:ilvl="0">
+      <w:start w:val="1"/>
+      <w:numFmt w:val="decimal"/>
+      <w:lvlText w:val="%1."/>
+      <w:lvlJc w:val="left"/>
+      <w:pPr>
+        <w:tabs>
+          <w:tab w:val="num" w:pos="720"/>
+        </w:tabs>
+        <w:ind w:left="720" w:hanging="360"/>
+      </w:pPr>
+    </w:lvl>
+    <w:lvl w:ilvl="1">
+      <w:start w:val="1"/>
+      <w:numFmt w:val="decimal"/>
+      <w:lvlText w:val="%2."/>
+      <w:lvlJc w:val="left"/>
+      <w:pPr>
+        <w:tabs>
+          <w:tab w:val="num" w:pos="1440"/>
+        </w:tabs>
+        <w:ind w:left="1440" w:hanging="360"/>
+      </w:pPr>
+    </w:lvl>
+    <w:lvl w:ilvl="2" w:tentative="1">
+      <w:start w:val="1"/>
+      <w:numFmt w:val="decimal"/>
+      <w:lvlText w:val="%3."/>
+      <w:lvlJc w:val="left"/>
+      <w:pPr>
+        <w:tabs>
+          <w:tab w:val="num" w:pos="2160"/>
+        </w:tabs>
+        <w:ind w:left="2160" w:hanging="360"/>
+      </w:pPr>
+    </w:lvl>
+    <w:lvl w:ilvl="3" w:tentative="1">
+      <w:start w:val="1"/>
+      <w:numFmt w:val="decimal"/>
+      <w:lvlText w:val="%4."/>
+      <w:lvlJc w:val="left"/>
+      <w:pPr>
+        <w:tabs>
+          <w:tab w:val="num" w:pos="2880"/>
+        </w:tabs>
+        <w:ind w:left="2880" w:hanging="360"/>
+      </w:pPr>
+    </w:lvl>
+    <w:lvl w:ilvl="4" w:tentative="1">
+      <w:start w:val="1"/>
+      <w:numFmt w:val="decimal"/>
+      <w:lvlText w:val="%5."/>
+      <w:lvlJc w:val="left"/>
+      <w:pPr>
+        <w:tabs>
+          <w:tab w:val="num" w:pos="3600"/>
+        </w:tabs>
+        <w:ind w:left="3600" w:hanging="360"/>
+      </w:pPr>
+    </w:lvl>
+    <w:lvl w:ilvl="5" w:tentative="1">
+      <w:start w:val="1"/>
+      <w:numFmt w:val="decimal"/>
+      <w:lvlText w:val="%6."/>
+      <w:lvlJc w:val="left"/>
+      <w:pPr>
+        <w:tabs>
+          <w:tab w:val="num" w:pos="4320"/>
+        </w:tabs>
+        <w:ind w:left="4320" w:hanging="360"/>
+      </w:pPr>
+    </w:lvl>
+    <w:lvl w:ilvl="6" w:tentative="1">
+      <w:start w:val="1"/>
+      <w:numFmt w:val="decimal"/>
+      <w:lvlText w:val="%7."/>
+      <w:lvlJc w:val="left"/>
+      <w:pPr>
+        <w:tabs>
+          <w:tab w:val="num" w:pos="5040"/>
+        </w:tabs>
+        <w:ind w:left="5040" w:hanging="360"/>
+      </w:pPr>
+    </w:lvl>
+    <w:lvl w:ilvl="7" w:tentative="1">
+      <w:start w:val="1"/>
+      <w:numFmt w:val="decimal"/>
+      <w:lvlText w:val="%8."/>
+      <w:lvlJc w:val="left"/>
+      <w:pPr>
+        <w:tabs>
+          <w:tab w:val="num" w:pos="5760"/>
+        </w:tabs>
+        <w:ind w:left="5760" w:hanging="360"/>
+      </w:pPr>
+    </w:lvl>
+    <w:lvl w:ilvl="8" w:tentative="1">
+      <w:start w:val="1"/>
+      <w:numFmt w:val="decimal"/>
+      <w:lvlText w:val="%9."/>
+      <w:lvlJc w:val="left"/>
+      <w:pPr>
+        <w:tabs>
+          <w:tab w:val="num" w:pos="6480"/>
+        </w:tabs>
+        <w:ind w:left="6480" w:hanging="360"/>
+      </w:pPr>
+    </w:lvl>
+  </w:abstractNum>
+  <w:abstractNum w:abstractNumId="12" w15:restartNumberingAfterBreak="0">
     <w:nsid w:val="483C60BB"/>
     <w:multiLevelType w:val="multilevel"/>
     <w:tmpl w:val="3EE896E0"/>
@@ -14683,7 +14605,7 @@
       </w:rPr>
     </w:lvl>
   </w:abstractNum>
-  <w:abstractNum w:abstractNumId="12" w15:restartNumberingAfterBreak="0">
+  <w:abstractNum w:abstractNumId="13" w15:restartNumberingAfterBreak="0">
     <w:nsid w:val="498079A7"/>
     <w:multiLevelType w:val="multilevel"/>
     <w:tmpl w:val="B4BE6494"/>
@@ -14832,10 +14754,10 @@
       </w:rPr>
     </w:lvl>
   </w:abstractNum>
-  <w:abstractNum w:abstractNumId="13" w15:restartNumberingAfterBreak="0">
+  <w:abstractNum w:abstractNumId="14" w15:restartNumberingAfterBreak="0">
     <w:nsid w:val="4E3E751C"/>
     <w:multiLevelType w:val="hybridMultilevel"/>
-    <w:tmpl w:val="36329004"/>
+    <w:tmpl w:val="011849C0"/>
     <w:lvl w:ilvl="0" w:tplc="04090001">
       <w:start w:val="1"/>
       <w:numFmt w:val="bullet"/>
@@ -14848,7 +14770,7 @@
         <w:rFonts w:ascii="Symbol" w:hAnsi="Symbol" w:hint="default"/>
       </w:rPr>
     </w:lvl>
-    <w:lvl w:ilvl="1" w:tplc="04090003" w:tentative="1">
+    <w:lvl w:ilvl="1" w:tplc="04090003">
       <w:start w:val="1"/>
       <w:numFmt w:val="bullet"/>
       <w:lvlText w:val="o"/>
@@ -14945,7 +14867,7 @@
       </w:rPr>
     </w:lvl>
   </w:abstractNum>
-  <w:abstractNum w:abstractNumId="14" w15:restartNumberingAfterBreak="0">
+  <w:abstractNum w:abstractNumId="15" w15:restartNumberingAfterBreak="0">
     <w:nsid w:val="4FFC2B4F"/>
     <w:multiLevelType w:val="multilevel"/>
     <w:tmpl w:val="689EF91E"/>
@@ -15094,7 +15016,7 @@
       </w:rPr>
     </w:lvl>
   </w:abstractNum>
-  <w:abstractNum w:abstractNumId="15" w15:restartNumberingAfterBreak="0">
+  <w:abstractNum w:abstractNumId="16" w15:restartNumberingAfterBreak="0">
     <w:nsid w:val="53540B0C"/>
     <w:multiLevelType w:val="multilevel"/>
     <w:tmpl w:val="08A059D2"/>
@@ -15243,7 +15165,7 @@
       </w:rPr>
     </w:lvl>
   </w:abstractNum>
-  <w:abstractNum w:abstractNumId="16" w15:restartNumberingAfterBreak="0">
+  <w:abstractNum w:abstractNumId="17" w15:restartNumberingAfterBreak="0">
     <w:nsid w:val="561B0397"/>
     <w:multiLevelType w:val="hybridMultilevel"/>
     <w:tmpl w:val="40B244B0"/>
@@ -15332,7 +15254,7 @@
       </w:pPr>
     </w:lvl>
   </w:abstractNum>
-  <w:abstractNum w:abstractNumId="17" w15:restartNumberingAfterBreak="0">
+  <w:abstractNum w:abstractNumId="18" w15:restartNumberingAfterBreak="0">
     <w:nsid w:val="577A3499"/>
     <w:multiLevelType w:val="multilevel"/>
     <w:tmpl w:val="13AABFAE"/>
@@ -15481,7 +15403,7 @@
       </w:rPr>
     </w:lvl>
   </w:abstractNum>
-  <w:abstractNum w:abstractNumId="18" w15:restartNumberingAfterBreak="0">
+  <w:abstractNum w:abstractNumId="19" w15:restartNumberingAfterBreak="0">
     <w:nsid w:val="59100B19"/>
     <w:multiLevelType w:val="multilevel"/>
     <w:tmpl w:val="DBACD3DC"/>
@@ -15594,7 +15516,7 @@
       </w:pPr>
     </w:lvl>
   </w:abstractNum>
-  <w:abstractNum w:abstractNumId="19" w15:restartNumberingAfterBreak="0">
+  <w:abstractNum w:abstractNumId="20" w15:restartNumberingAfterBreak="0">
     <w:nsid w:val="6C973553"/>
     <w:multiLevelType w:val="multilevel"/>
     <w:tmpl w:val="0230242E"/>
@@ -15743,7 +15665,7 @@
       </w:rPr>
     </w:lvl>
   </w:abstractNum>
-  <w:abstractNum w:abstractNumId="20" w15:restartNumberingAfterBreak="0">
+  <w:abstractNum w:abstractNumId="21" w15:restartNumberingAfterBreak="0">
     <w:nsid w:val="71D137C9"/>
     <w:multiLevelType w:val="multilevel"/>
     <w:tmpl w:val="BD528464"/>
@@ -15892,7 +15814,7 @@
       </w:rPr>
     </w:lvl>
   </w:abstractNum>
-  <w:abstractNum w:abstractNumId="21" w15:restartNumberingAfterBreak="0">
+  <w:abstractNum w:abstractNumId="22" w15:restartNumberingAfterBreak="0">
     <w:nsid w:val="74D26CD9"/>
     <w:multiLevelType w:val="multilevel"/>
     <w:tmpl w:val="75605874"/>
@@ -16014,7 +15936,7 @@
       </w:rPr>
     </w:lvl>
   </w:abstractNum>
-  <w:abstractNum w:abstractNumId="22" w15:restartNumberingAfterBreak="0">
+  <w:abstractNum w:abstractNumId="23" w15:restartNumberingAfterBreak="0">
     <w:nsid w:val="777C2A6C"/>
     <w:multiLevelType w:val="multilevel"/>
     <w:tmpl w:val="6ECE6FAC"/>
@@ -16163,7 +16085,7 @@
       </w:rPr>
     </w:lvl>
   </w:abstractNum>
-  <w:abstractNum w:abstractNumId="23" w15:restartNumberingAfterBreak="0">
+  <w:abstractNum w:abstractNumId="24" w15:restartNumberingAfterBreak="0">
     <w:nsid w:val="7B2E7588"/>
     <w:multiLevelType w:val="multilevel"/>
     <w:tmpl w:val="45ECBD46"/>
@@ -16277,10 +16199,10 @@
     </w:lvl>
   </w:abstractNum>
   <w:num w:numId="1" w16cid:durableId="1599946826">
-    <w:abstractNumId w:val="21"/>
+    <w:abstractNumId w:val="22"/>
   </w:num>
   <w:num w:numId="2" w16cid:durableId="265386588">
-    <w:abstractNumId w:val="16"/>
+    <w:abstractNumId w:val="17"/>
   </w:num>
   <w:num w:numId="3" w16cid:durableId="1597059244">
     <w:abstractNumId w:val="2"/>
@@ -16292,19 +16214,19 @@
     <w:abstractNumId w:val="6"/>
   </w:num>
   <w:num w:numId="6" w16cid:durableId="1762292159">
-    <w:abstractNumId w:val="23"/>
+    <w:abstractNumId w:val="24"/>
   </w:num>
   <w:num w:numId="7" w16cid:durableId="580216625">
-    <w:abstractNumId w:val="18"/>
+    <w:abstractNumId w:val="19"/>
   </w:num>
   <w:num w:numId="8" w16cid:durableId="249703738">
     <w:abstractNumId w:val="0"/>
   </w:num>
   <w:num w:numId="9" w16cid:durableId="1160849297">
-    <w:abstractNumId w:val="14"/>
+    <w:abstractNumId w:val="15"/>
   </w:num>
   <w:num w:numId="10" w16cid:durableId="890190953">
-    <w:abstractNumId w:val="20"/>
+    <w:abstractNumId w:val="21"/>
   </w:num>
   <w:num w:numId="11" w16cid:durableId="1107652776">
     <w:abstractNumId w:val="5"/>
@@ -16313,13 +16235,13 @@
     <w:abstractNumId w:val="4"/>
   </w:num>
   <w:num w:numId="13" w16cid:durableId="1875652556">
-    <w:abstractNumId w:val="12"/>
+    <w:abstractNumId w:val="13"/>
   </w:num>
   <w:num w:numId="14" w16cid:durableId="1085617172">
-    <w:abstractNumId w:val="19"/>
+    <w:abstractNumId w:val="20"/>
   </w:num>
   <w:num w:numId="15" w16cid:durableId="1350058113">
-    <w:abstractNumId w:val="22"/>
+    <w:abstractNumId w:val="23"/>
   </w:num>
   <w:num w:numId="16" w16cid:durableId="1294168755">
     <w:abstractNumId w:val="7"/>
@@ -16328,25 +16250,28 @@
     <w:abstractNumId w:val="8"/>
   </w:num>
   <w:num w:numId="18" w16cid:durableId="1286424765">
-    <w:abstractNumId w:val="11"/>
+    <w:abstractNumId w:val="12"/>
   </w:num>
   <w:num w:numId="19" w16cid:durableId="2091853265">
-    <w:abstractNumId w:val="17"/>
+    <w:abstractNumId w:val="18"/>
   </w:num>
   <w:num w:numId="20" w16cid:durableId="588806125">
     <w:abstractNumId w:val="1"/>
   </w:num>
   <w:num w:numId="21" w16cid:durableId="1912958041">
-    <w:abstractNumId w:val="13"/>
+    <w:abstractNumId w:val="14"/>
   </w:num>
   <w:num w:numId="22" w16cid:durableId="1063484901">
     <w:abstractNumId w:val="3"/>
   </w:num>
   <w:num w:numId="23" w16cid:durableId="281425840">
-    <w:abstractNumId w:val="15"/>
+    <w:abstractNumId w:val="16"/>
   </w:num>
   <w:num w:numId="24" w16cid:durableId="1179854040">
     <w:abstractNumId w:val="9"/>
+  </w:num>
+  <w:num w:numId="25" w16cid:durableId="447628998">
+    <w:abstractNumId w:val="11"/>
   </w:num>
 </w:numbering>
 </file>

</xml_diff>